<commit_message>
Laatste bugs uit de pagina gehaald. Project afgerond.
</commit_message>
<xml_diff>
--- a/werk.docx
+++ b/werk.docx
@@ -16,72 +16,76 @@
         <w:t>o</w:t>
       </w:r>
       <w:r>
-        <w:t>r een web shop. Ik zie voor mij een taak in het onderhoud van de shop.</w:t>
-      </w:r>
-      <w:r>
-        <w:t xml:space="preserve"> Ik zie mij </w:t>
-      </w:r>
-      <w:r>
-        <w:t>Hierin kunnen wat mij betreft de volgende werkzaamheden in voorkomen:</w:t>
-      </w:r>
-    </w:p>
-    <w:p/>
-    <w:p>
-      <w:pPr>
-        <w:pStyle w:val="Lijstalinea"/>
-        <w:numPr>
-          <w:ilvl w:val="0"/>
-          <w:numId w:val="1"/>
-        </w:numPr>
-      </w:pPr>
-      <w:r>
-        <w:t>Het plaatsen en verwijderen van producten.</w:t>
-      </w:r>
+        <w:t xml:space="preserve">r een web shop. Ik zie voor mij een taak in het onderhoud van </w:t>
+      </w:r>
+      <w:r>
+        <w:t>verschillende websites. Ik denk dat ik me op het gebied van de fron</w:t>
+      </w:r>
+      <w:r>
+        <w:t>t-</w:t>
+      </w:r>
+      <w:r>
+        <w:t xml:space="preserve">end me redelijk kan redden, al kan het altijd veel beter. </w:t>
+      </w:r>
+      <w:r>
+        <w:t xml:space="preserve">Ik heb enige kennis van </w:t>
+      </w:r>
+      <w:proofErr w:type="spellStart"/>
+      <w:r>
+        <w:t>Magento</w:t>
+      </w:r>
+      <w:proofErr w:type="spellEnd"/>
+      <w:r>
+        <w:t xml:space="preserve">, al is dit enige jaren geleden dat ik hiermee gewerkt heb. </w:t>
+      </w:r>
+      <w:r>
+        <w:t>Mijn interesse gaat ook uit n</w:t>
+      </w:r>
+      <w:r>
+        <w:t xml:space="preserve">aar </w:t>
+      </w:r>
+      <w:proofErr w:type="spellStart"/>
+      <w:r>
+        <w:t>php</w:t>
+      </w:r>
+      <w:proofErr w:type="spellEnd"/>
+      <w:r>
+        <w:t xml:space="preserve">, al moet ik hierin veel meer ervaring in opdoen. Ik werk het </w:t>
+      </w:r>
+      <w:r>
+        <w:t>liefst met een paar collega</w:t>
+      </w:r>
+      <w:r>
+        <w:t>’</w:t>
+      </w:r>
+      <w:r>
+        <w:t xml:space="preserve">s </w:t>
+      </w:r>
+      <w:r>
+        <w:t>die hetzelfde soort  werk doen.</w:t>
+      </w:r>
+      <w:r>
+        <w:t xml:space="preserve"> </w:t>
+      </w:r>
+      <w:proofErr w:type="spellStart"/>
+      <w:r>
+        <w:t>Hrt</w:t>
+      </w:r>
+      <w:proofErr w:type="spellEnd"/>
+      <w:r>
+        <w:t xml:space="preserve"> beste lijkt me een wat kleiner bedrijf. Ik heb twee weken gewerkt voor Nerds &amp;  Company, een heel leuk bedrijf maar wel meer geschikt voor snelle mensen. Maar qua werksfeer vond ik het helemaal top. </w:t>
+      </w:r>
+      <w:bookmarkStart w:id="0" w:name="_GoBack"/>
+      <w:bookmarkEnd w:id="0"/>
     </w:p>
     <w:p>
-      <w:pPr>
-        <w:pStyle w:val="Lijstalinea"/>
-        <w:numPr>
-          <w:ilvl w:val="0"/>
-          <w:numId w:val="1"/>
-        </w:numPr>
-      </w:pPr>
-      <w:r>
-        <w:t xml:space="preserve">Het schrijven </w:t>
-      </w:r>
-      <w:r>
-        <w:t>van productteksten.</w:t>
+      <w:r>
+        <w:t>Ik ben mij ook wel bewust van mijn beperkingen. Het feit dat ik langzaam werk en niet beschik over elastieken vingers</w:t>
+      </w:r>
+      <w:r>
+        <w:t>. Beschik. Ook heb ik 2 keer per week fysiotherapie nodig.</w:t>
       </w:r>
     </w:p>
-    <w:p/>
-    <w:p/>
-    <w:p>
-      <w:pPr>
-        <w:pStyle w:val="Lijstalinea"/>
-        <w:numPr>
-          <w:ilvl w:val="0"/>
-          <w:numId w:val="1"/>
-        </w:numPr>
-      </w:pPr>
-      <w:r>
-        <w:t>Ik zou graag willen</w:t>
-      </w:r>
-      <w:bookmarkStart w:id="0" w:name="_GoBack"/>
-      <w:bookmarkEnd w:id="0"/>
-      <w:r>
-        <w:t xml:space="preserve"> werken me een paar collega’s die hetzelfde werk doen.</w:t>
-      </w:r>
-    </w:p>
-    <w:p/>
-    <w:p/>
-    <w:p/>
-    <w:p>
-      <w:r>
-        <w:t>-</w:t>
-      </w:r>
-    </w:p>
-    <w:p/>
-    <w:p/>
     <w:p/>
     <w:sectPr>
       <w:pgSz w:w="11906" w:h="16838"/>

</xml_diff>